<commit_message>
added bib template and fixed listoffigures
</commit_message>
<xml_diff>
--- a/Diplomarbeit/DA_Besprechungsvorlage.docx
+++ b/Diplomarbeit/DA_Besprechungsvorlage.docx
@@ -21,26 +21,7 @@
           <w:szCs w:val="28"/>
           <w:lang w:val="en-US"/>
         </w:rPr>
-        <w:t xml:space="preserve">Transcript of the first </w:t>
-      </w:r>
-      <w:r>
-        <w:rPr>
-          <w:b/>
-          <w:bCs/>
-          <w:sz w:val="28"/>
-          <w:szCs w:val="28"/>
-          <w:lang w:val="en-US"/>
-        </w:rPr>
-        <w:t>thesis seminar</w:t>
-      </w:r>
-      <w:r>
-        <w:rPr>
-          <w:b/>
-          <w:bCs/>
-          <w:sz w:val="28"/>
-          <w:szCs w:val="28"/>
-          <w:lang w:val="en-US"/>
-        </w:rPr>
+        <w:t>Transcript of the first thesis seminar</w:t>
         <w:tab/>
       </w:r>
     </w:p>
@@ -74,15 +55,7 @@
           <w:szCs w:val="22"/>
           <w:lang w:val="en-US"/>
         </w:rPr>
-        <w:t>Topic</w:t>
-      </w:r>
-      <w:r>
-        <w:rPr>
-          <w:sz w:val="22"/>
-          <w:szCs w:val="22"/>
-          <w:lang w:val="en-US"/>
-        </w:rPr>
-        <w:t>:</w:t>
+        <w:t>Topic:</w:t>
         <w:tab/>
         <w:t>Modular Smart Home System</w:t>
       </w:r>
@@ -105,24 +78,9 @@
           <w:szCs w:val="22"/>
           <w:lang w:val="en-US"/>
         </w:rPr>
-        <w:t>Candidates</w:t>
-      </w:r>
-      <w:r>
-        <w:rPr>
-          <w:sz w:val="22"/>
-          <w:szCs w:val="22"/>
-          <w:lang w:val="en-US"/>
-        </w:rPr>
-        <w:t>:</w:t>
+        <w:t>Candidates:</w:t>
         <w:tab/>
         <w:tab/>
-      </w:r>
-      <w:r>
-        <w:rPr>
-          <w:sz w:val="22"/>
-          <w:szCs w:val="22"/>
-          <w:lang w:val="en-US"/>
-        </w:rPr>
         <w:t>Fabian Schätzschock, Richard Krammer</w:t>
       </w:r>
     </w:p>
@@ -165,33 +123,9 @@
           <w:szCs w:val="22"/>
           <w:lang w:val="en-US"/>
         </w:rPr>
-        <w:t>Year</w:t>
-      </w:r>
-      <w:r>
-        <w:rPr>
-          <w:sz w:val="22"/>
-          <w:szCs w:val="22"/>
-          <w:lang w:val="en-US"/>
-        </w:rPr>
-        <w:t>:</w:t>
+        <w:t>Year:</w:t>
         <w:tab/>
-        <w:t>5</w:t>
-      </w:r>
-      <w:r>
-        <w:rPr>
-          <w:sz w:val="22"/>
-          <w:szCs w:val="22"/>
-          <w:lang w:val="en-US"/>
-        </w:rPr>
-        <w:t>B</w:t>
-      </w:r>
-      <w:r>
-        <w:rPr>
-          <w:sz w:val="22"/>
-          <w:szCs w:val="22"/>
-          <w:lang w:val="en-US"/>
-        </w:rPr>
-        <w:t>HELS</w:t>
+        <w:t>5BHELS</w:t>
       </w:r>
     </w:p>
     <w:p>
@@ -211,15 +145,7 @@
           <w:szCs w:val="22"/>
           <w:lang w:val="en-US"/>
         </w:rPr>
-        <w:t>Supervisor</w:t>
-      </w:r>
-      <w:r>
-        <w:rPr>
-          <w:sz w:val="22"/>
-          <w:szCs w:val="22"/>
-          <w:lang w:val="en-US"/>
-        </w:rPr>
-        <w:t>:</w:t>
+        <w:t>Supervisor:</w:t>
         <w:tab/>
         <w:t>RZEPA</w:t>
         <w:tab/>
@@ -245,15 +171,7 @@
           <w:szCs w:val="22"/>
           <w:lang w:val="en-US"/>
         </w:rPr>
-        <w:t>Location</w:t>
-      </w:r>
-      <w:r>
-        <w:rPr>
-          <w:sz w:val="22"/>
-          <w:szCs w:val="22"/>
-          <w:lang w:val="en-US"/>
-        </w:rPr>
-        <w:t>:</w:t>
+        <w:t>Location:</w:t>
         <w:tab/>
         <w:tab/>
         <w:t>HTL St. Pölten W120</w:t>
@@ -279,57 +197,10 @@
           <w:szCs w:val="22"/>
           <w:lang w:val="en-US"/>
         </w:rPr>
-        <w:t>Date</w:t>
-      </w:r>
-      <w:r>
-        <w:rPr>
-          <w:sz w:val="22"/>
-          <w:szCs w:val="22"/>
-          <w:lang w:val="en-US"/>
-        </w:rPr>
-        <w:t>:</w:t>
+        <w:t>Date:</w:t>
         <w:tab/>
         <w:tab/>
-      </w:r>
-      <w:r>
-        <w:rPr>
-          <w:sz w:val="22"/>
-          <w:szCs w:val="22"/>
-          <w:lang w:val="en-US"/>
-        </w:rPr>
-        <w:t>23</w:t>
-      </w:r>
-      <w:r>
-        <w:rPr>
-          <w:sz w:val="22"/>
-          <w:szCs w:val="22"/>
-          <w:lang w:val="en-US"/>
-        </w:rPr>
-        <w:t>.</w:t>
-      </w:r>
-      <w:r>
-        <w:rPr>
-          <w:sz w:val="22"/>
-          <w:szCs w:val="22"/>
-          <w:lang w:val="en-US"/>
-        </w:rPr>
-        <w:t>10</w:t>
-      </w:r>
-      <w:r>
-        <w:rPr>
-          <w:sz w:val="22"/>
-          <w:szCs w:val="22"/>
-          <w:lang w:val="en-US"/>
-        </w:rPr>
-        <w:t>.202</w:t>
-      </w:r>
-      <w:r>
-        <w:rPr>
-          <w:sz w:val="22"/>
-          <w:szCs w:val="22"/>
-          <w:lang w:val="en-US"/>
-        </w:rPr>
-        <w:t>4</w:t>
+        <w:t>23.10.2024</w:t>
       </w:r>
     </w:p>
     <w:p>
@@ -351,23 +222,8 @@
           <w:szCs w:val="22"/>
           <w:lang w:val="en-US"/>
         </w:rPr>
-        <w:t>Time</w:t>
-      </w:r>
-      <w:r>
-        <w:rPr>
-          <w:sz w:val="22"/>
-          <w:szCs w:val="22"/>
-          <w:lang w:val="en-US"/>
-        </w:rPr>
-        <w:t>:</w:t>
+        <w:t>Time:</w:t>
         <w:tab/>
-      </w:r>
-      <w:r>
-        <w:rPr>
-          <w:sz w:val="22"/>
-          <w:szCs w:val="22"/>
-          <w:lang w:val="en-US"/>
-        </w:rPr>
         <w:t>7:25</w:t>
       </w:r>
     </w:p>
@@ -454,15 +310,7 @@
           <w:szCs w:val="22"/>
           <w:lang w:val="en-US"/>
         </w:rPr>
-        <w:t>Tasks</w:t>
-      </w:r>
-      <w:r>
-        <w:rPr>
-          <w:sz w:val="22"/>
-          <w:szCs w:val="22"/>
-          <w:lang w:val="en-US"/>
-        </w:rPr>
-        <w:t>:</w:t>
+        <w:t>Tasks:</w:t>
       </w:r>
     </w:p>
     <w:p>
@@ -1301,7 +1149,7 @@
                 <w:color w:val="auto"/>
                 <w:lang w:val="en-US"/>
               </w:rPr>
-              <w:t>Software für den Prototypen entwickelt</w:t>
+              <w:t>Node V1 Schematic and PCB</w:t>
             </w:r>
           </w:p>
         </w:tc>
@@ -1310,6 +1158,114 @@
             <w:tcW w:w="1843" w:type="dxa"/>
             <w:tcBorders>
               <w:top w:val="single" w:sz="4" w:space="0" w:color="000000"/>
+              <w:left w:val="single" w:sz="4" w:space="0" w:color="000000"/>
+              <w:bottom w:val="single" w:sz="4" w:space="0" w:color="000000"/>
+              <w:right w:val="single" w:sz="4" w:space="0" w:color="000000"/>
+            </w:tcBorders>
+            <w:shd w:color="auto" w:fill="auto" w:val="clear"/>
+          </w:tcPr>
+          <w:p>
+            <w:pPr>
+              <w:pStyle w:val="Normal"/>
+              <w:rPr>
+                <w:lang w:val="en-US"/>
+              </w:rPr>
+            </w:pPr>
+            <w:r>
+              <w:rPr>
+                <w:lang w:val="en-US"/>
+              </w:rPr>
+              <w:t>OK</w:t>
+            </w:r>
+          </w:p>
+        </w:tc>
+      </w:tr>
+      <w:tr>
+        <w:trPr/>
+        <w:tc>
+          <w:tcPr>
+            <w:tcW w:w="5811" w:type="dxa"/>
+            <w:tcBorders>
+              <w:left w:val="single" w:sz="4" w:space="0" w:color="000000"/>
+              <w:bottom w:val="single" w:sz="4" w:space="0" w:color="000000"/>
+              <w:right w:val="single" w:sz="4" w:space="0" w:color="000000"/>
+            </w:tcBorders>
+            <w:shd w:color="auto" w:fill="auto" w:val="clear"/>
+            <w:vAlign w:val="center"/>
+          </w:tcPr>
+          <w:p>
+            <w:pPr>
+              <w:pStyle w:val="Normal"/>
+              <w:rPr>
+                <w:lang w:val="en-US"/>
+              </w:rPr>
+            </w:pPr>
+            <w:r>
+              <w:rPr>
+                <w:lang w:val="en-US"/>
+              </w:rPr>
+              <w:t>Battery V1 Schematic and PCB</w:t>
+            </w:r>
+          </w:p>
+        </w:tc>
+        <w:tc>
+          <w:tcPr>
+            <w:tcW w:w="1843" w:type="dxa"/>
+            <w:tcBorders>
+              <w:left w:val="single" w:sz="4" w:space="0" w:color="000000"/>
+              <w:bottom w:val="single" w:sz="4" w:space="0" w:color="000000"/>
+              <w:right w:val="single" w:sz="4" w:space="0" w:color="000000"/>
+            </w:tcBorders>
+            <w:shd w:color="auto" w:fill="auto" w:val="clear"/>
+          </w:tcPr>
+          <w:p>
+            <w:pPr>
+              <w:pStyle w:val="Normal"/>
+              <w:rPr>
+                <w:lang w:val="en-US"/>
+              </w:rPr>
+            </w:pPr>
+            <w:r>
+              <w:rPr>
+                <w:lang w:val="en-US"/>
+              </w:rPr>
+              <w:t>OK</w:t>
+            </w:r>
+          </w:p>
+        </w:tc>
+      </w:tr>
+      <w:tr>
+        <w:trPr/>
+        <w:tc>
+          <w:tcPr>
+            <w:tcW w:w="5811" w:type="dxa"/>
+            <w:tcBorders>
+              <w:left w:val="single" w:sz="4" w:space="0" w:color="000000"/>
+              <w:bottom w:val="single" w:sz="4" w:space="0" w:color="000000"/>
+              <w:right w:val="single" w:sz="4" w:space="0" w:color="000000"/>
+            </w:tcBorders>
+            <w:shd w:color="auto" w:fill="auto" w:val="clear"/>
+            <w:vAlign w:val="center"/>
+          </w:tcPr>
+          <w:p>
+            <w:pPr>
+              <w:pStyle w:val="Normal"/>
+              <w:rPr>
+                <w:lang w:val="en-US"/>
+              </w:rPr>
+            </w:pPr>
+            <w:r>
+              <w:rPr>
+                <w:lang w:val="en-US"/>
+              </w:rPr>
+              <w:t>Node V2 Schematic and PCB</w:t>
+            </w:r>
+          </w:p>
+        </w:tc>
+        <w:tc>
+          <w:tcPr>
+            <w:tcW w:w="1843" w:type="dxa"/>
+            <w:tcBorders>
               <w:left w:val="single" w:sz="4" w:space="0" w:color="000000"/>
               <w:bottom w:val="single" w:sz="4" w:space="0" w:color="000000"/>
               <w:right w:val="single" w:sz="4" w:space="0" w:color="000000"/>
@@ -1456,7 +1412,7 @@
                 <w:color w:val="auto"/>
                 <w:lang w:val="en-US"/>
               </w:rPr>
-              <w:t>Softwareprogrammierung für mehrere Platten beginnen, Spiellogik überlegen.</w:t>
+              <w:t>Switch V1 Schematic</w:t>
             </w:r>
           </w:p>
         </w:tc>
@@ -1482,7 +1438,7 @@
               <w:rPr>
                 <w:lang w:val="en-US"/>
               </w:rPr>
-              <w:t>Anfang Dezember</w:t>
+              <w:t>6.11.24</w:t>
             </w:r>
           </w:p>
         </w:tc>
@@ -1513,7 +1469,7 @@
                 <w:color w:val="auto"/>
                 <w:lang w:val="en-US"/>
               </w:rPr>
-              <w:t>Webserver einrichten für Spielanzeige</w:t>
+              <w:t>Switch V1 PCB</w:t>
             </w:r>
           </w:p>
         </w:tc>
@@ -1539,7 +1495,7 @@
               <w:rPr>
                 <w:lang w:val="en-US"/>
               </w:rPr>
-              <w:t>Mitte Dezember</w:t>
+              <w:t>6.11.24</w:t>
             </w:r>
           </w:p>
         </w:tc>
@@ -1575,25 +1531,32 @@
           <w:szCs w:val="22"/>
           <w:lang w:val="en-US"/>
         </w:rPr>
-        <w:t>Next Semminar: October</w:t>
-      </w:r>
-      <w:r>
+        <w:t>Next Seminar: October.</w:t>
+      </w:r>
+    </w:p>
+    <w:p>
+      <w:pPr>
+        <w:pStyle w:val="Normal"/>
         <w:rPr>
           <w:sz w:val="22"/>
           <w:szCs w:val="22"/>
           <w:lang w:val="en-US"/>
         </w:rPr>
-        <w:t>.</w:t>
-      </w:r>
-    </w:p>
-    <w:p>
-      <w:pPr>
-        <w:pStyle w:val="Normal"/>
+      </w:pPr>
+      <w:r>
         <w:rPr>
           <w:sz w:val="22"/>
           <w:szCs w:val="22"/>
           <w:lang w:val="en-US"/>
         </w:rPr>
+      </w:r>
+    </w:p>
+    <w:p>
+      <w:pPr>
+        <w:pStyle w:val="Normal"/>
+        <w:rPr>
+          <w:lang w:val="en-US"/>
+        </w:rPr>
       </w:pPr>
       <w:r>
         <w:rPr>
@@ -1601,38 +1564,7 @@
           <w:szCs w:val="22"/>
           <w:lang w:val="en-US"/>
         </w:rPr>
-      </w:r>
-    </w:p>
-    <w:p>
-      <w:pPr>
-        <w:pStyle w:val="Normal"/>
-        <w:rPr>
-          <w:lang w:val="en-US"/>
-        </w:rPr>
-      </w:pPr>
-      <w:r>
-        <w:rPr>
-          <w:sz w:val="22"/>
-          <w:szCs w:val="22"/>
-          <w:lang w:val="en-US"/>
-        </w:rPr>
-        <w:t>For the protocol</w:t>
-      </w:r>
-      <w:r>
-        <w:rPr>
-          <w:sz w:val="22"/>
-          <w:szCs w:val="22"/>
-          <w:lang w:val="en-US"/>
-        </w:rPr>
-        <w:t xml:space="preserve">: </w:t>
-      </w:r>
-      <w:r>
-        <w:rPr>
-          <w:sz w:val="22"/>
-          <w:szCs w:val="22"/>
-          <w:lang w:val="en-US"/>
-        </w:rPr>
-        <w:t>Fabian Schätzschock</w:t>
+        <w:t>For the protocol: Fabian Schätzschock</w:t>
       </w:r>
     </w:p>
     <w:p>
@@ -1931,8 +1863,8 @@
     </w:tblPr>
     <w:tblGrid>
       <w:gridCol w:w="1843"/>
-      <w:gridCol w:w="5148"/>
-      <w:gridCol w:w="2550"/>
+      <w:gridCol w:w="5146"/>
+      <w:gridCol w:w="2552"/>
     </w:tblGrid>
     <w:tr>
       <w:trPr>
@@ -2003,7 +1935,7 @@
       </w:tc>
       <w:tc>
         <w:tcPr>
-          <w:tcW w:w="5148" w:type="dxa"/>
+          <w:tcW w:w="5146" w:type="dxa"/>
           <w:tcBorders>
             <w:top w:val="single" w:sz="18" w:space="0" w:color="000000"/>
             <w:left w:val="single" w:sz="12" w:space="0" w:color="000000"/>
@@ -2049,7 +1981,7 @@
       </w:tc>
       <w:tc>
         <w:tcPr>
-          <w:tcW w:w="2550" w:type="dxa"/>
+          <w:tcW w:w="2552" w:type="dxa"/>
           <w:tcBorders>
             <w:top w:val="single" w:sz="18" w:space="0" w:color="000000"/>
             <w:left w:val="single" w:sz="12" w:space="0" w:color="000000"/>
@@ -2113,8 +2045,8 @@
     </w:tblPr>
     <w:tblGrid>
       <w:gridCol w:w="1843"/>
-      <w:gridCol w:w="5148"/>
-      <w:gridCol w:w="2550"/>
+      <w:gridCol w:w="5146"/>
+      <w:gridCol w:w="2552"/>
     </w:tblGrid>
     <w:tr>
       <w:trPr>
@@ -2185,7 +2117,7 @@
       </w:tc>
       <w:tc>
         <w:tcPr>
-          <w:tcW w:w="5148" w:type="dxa"/>
+          <w:tcW w:w="5146" w:type="dxa"/>
           <w:tcBorders>
             <w:top w:val="single" w:sz="18" w:space="0" w:color="000000"/>
             <w:left w:val="single" w:sz="12" w:space="0" w:color="000000"/>
@@ -2231,7 +2163,7 @@
       </w:tc>
       <w:tc>
         <w:tcPr>
-          <w:tcW w:w="2550" w:type="dxa"/>
+          <w:tcW w:w="2552" w:type="dxa"/>
           <w:tcBorders>
             <w:top w:val="single" w:sz="18" w:space="0" w:color="000000"/>
             <w:left w:val="single" w:sz="12" w:space="0" w:color="000000"/>
@@ -2684,7 +2616,7 @@
       <w:textAlignment w:val="baseline"/>
     </w:pPr>
     <w:rPr>
-      <w:rFonts w:ascii="Arial" w:hAnsi="Arial" w:cs="Arial" w:eastAsia="Calibri"/>
+      <w:rFonts w:ascii="Arial" w:hAnsi="Arial" w:eastAsia="Calibri" w:cs="Arial"/>
       <w:color w:val="000000"/>
       <w:kern w:val="0"/>
       <w:sz w:val="24"/>

</xml_diff>